<commit_message>
Docx writer: enable column and row bands for tables.
This change will not have any effect with the default style.
However, it enables users to use a style (via a reference.docx)
that turns on row and/or column bands.

Closes #6371.
</commit_message>
<xml_diff>
--- a/test/docx/golden/tables.docx
+++ b/test/docx/golden/tables.docx
@@ -16,7 +16,7 @@
       <w:tblPr>
         <w:tblStyle w:val="Table"/>
         <w:tblW w:type="pct" w:w="0.0"/>
-        <w:tblLook w:firstRow="1"/>
+        <w:tblLook w:firstRow="1" w:lastRow="0" w:firstColumn="0" w:lastColumn="0" w:noHBand="0" w:noVBand="0"/>
       </w:tblPr>
       <w:tblGrid/>
       <w:tr>
@@ -235,7 +235,7 @@
       <w:tblPr>
         <w:tblStyle w:val="Table"/>
         <w:tblW w:type="pct" w:w="0.0"/>
-        <w:tblLook w:firstRow="0"/>
+        <w:tblLook w:firstRow="0" w:lastRow="0" w:firstColumn="0" w:lastColumn="0" w:noHBand="0" w:noVBand="0"/>
       </w:tblPr>
       <w:tblGrid/>
       <w:tr>
@@ -291,7 +291,7 @@
       <w:tblPr>
         <w:tblStyle w:val="Table"/>
         <w:tblW w:type="pct" w:w="0.0"/>
-        <w:tblLook w:firstRow="0"/>
+        <w:tblLook w:firstRow="0" w:lastRow="0" w:firstColumn="0" w:lastColumn="0" w:noHBand="0" w:noVBand="0"/>
       </w:tblPr>
       <w:tblGrid/>
       <w:tr>

</xml_diff>

<commit_message>
Use integral values for w:tblW in docx.
Cloess #7141.
</commit_message>
<xml_diff>
--- a/test/docx/golden/tables.docx
+++ b/test/docx/golden/tables.docx
@@ -14,7 +14,7 @@
     <w:tbl>
       <w:tblPr>
         <w:tblStyle w:val="Table"/>
-        <w:tblW w:type="pct" w:w="0.0"/>
+        <w:tblW w:type="pct" w:w="0"/>
         <w:tblLook w:firstRow="1" w:lastRow="0" w:firstColumn="0" w:lastColumn="0" w:noHBand="0" w:noVBand="0" w:val="0020"/>
       </w:tblPr>
       <w:tblGrid/>
@@ -207,7 +207,7 @@
     <w:tbl>
       <w:tblPr>
         <w:tblStyle w:val="Table"/>
-        <w:tblW w:type="pct" w:w="0.0"/>
+        <w:tblW w:type="pct" w:w="0"/>
         <w:tblLook w:firstRow="0" w:lastRow="0" w:firstColumn="0" w:lastColumn="0" w:noHBand="0" w:noVBand="0" w:val="0000"/>
       </w:tblPr>
       <w:tblGrid/>
@@ -264,7 +264,7 @@
     <w:tbl>
       <w:tblPr>
         <w:tblStyle w:val="Table"/>
-        <w:tblW w:type="pct" w:w="0.0"/>
+        <w:tblW w:type="pct" w:w="0"/>
         <w:tblLook w:firstRow="0" w:lastRow="0" w:firstColumn="0" w:lastColumn="0" w:noHBand="0" w:noVBand="0" w:val="0000"/>
       </w:tblPr>
       <w:tblGrid/>

</xml_diff>

<commit_message>
Docx reader: Read table column widths.
</commit_message>
<xml_diff>
--- a/test/docx/golden/tables.docx
+++ b/test/docx/golden/tables.docx
@@ -14,7 +14,7 @@
     <w:tbl>
       <w:tblPr>
         <w:tblStyle w:val="Table"/>
-        <w:tblW w:type="auto" w:w="0"/>
+        <w:tblW w:type="pct" w:w="5000"/>
         <w:tblLook w:firstRow="1" w:lastRow="0" w:firstColumn="0" w:lastColumn="0" w:noHBand="0" w:noVBand="0" w:val="0020"/>
       </w:tblPr>
       <w:tblGrid>
@@ -231,7 +231,7 @@
     <w:tbl>
       <w:tblPr>
         <w:tblStyle w:val="Table"/>
-        <w:tblW w:type="auto" w:w="0"/>
+        <w:tblW w:type="pct" w:w="5000"/>
         <w:tblLook w:firstRow="0" w:lastRow="0" w:firstColumn="0" w:lastColumn="0" w:noHBand="0" w:noVBand="0" w:val="0000"/>
       </w:tblPr>
       <w:tblGrid>
@@ -295,7 +295,7 @@
     <w:tbl>
       <w:tblPr>
         <w:tblStyle w:val="Table"/>
-        <w:tblW w:type="auto" w:w="0"/>
+        <w:tblW w:type="pct" w:w="5000"/>
         <w:tblLook w:firstRow="0" w:lastRow="0" w:firstColumn="0" w:lastColumn="0" w:noHBand="0" w:noVBand="0" w:val="0000"/>
       </w:tblPr>
       <w:tblGrid>

</xml_diff>

<commit_message>
Docx writer: autoset table width if no column has an explicit width.
</commit_message>
<xml_diff>
--- a/test/docx/golden/tables.docx
+++ b/test/docx/golden/tables.docx
@@ -14,7 +14,7 @@
     <w:tbl>
       <w:tblPr>
         <w:tblStyle w:val="Table"/>
-        <w:tblW w:type="pct" w:w="0"/>
+        <w:tblW w:type="auto" w:w="0"/>
         <w:tblLook w:firstRow="1" w:lastRow="0" w:firstColumn="0" w:lastColumn="0" w:noHBand="0" w:noVBand="0" w:val="0020"/>
       </w:tblPr>
       <w:tblGrid/>
@@ -207,7 +207,7 @@
     <w:tbl>
       <w:tblPr>
         <w:tblStyle w:val="Table"/>
-        <w:tblW w:type="pct" w:w="0"/>
+        <w:tblW w:type="auto" w:w="0"/>
         <w:tblLook w:firstRow="0" w:lastRow="0" w:firstColumn="0" w:lastColumn="0" w:noHBand="0" w:noVBand="0" w:val="0000"/>
       </w:tblPr>
       <w:tblGrid/>
@@ -264,7 +264,7 @@
     <w:tbl>
       <w:tblPr>
         <w:tblStyle w:val="Table"/>
-        <w:tblW w:type="pct" w:w="0"/>
+        <w:tblW w:type="auto" w:w="0"/>
         <w:tblLook w:firstRow="0" w:lastRow="0" w:firstColumn="0" w:lastColumn="0" w:noHBand="0" w:noVBand="0" w:val="0000"/>
       </w:tblPr>
       <w:tblGrid/>

</xml_diff>